<commit_message>
[BKREC-2342] Modificacion de plantilla para AVAL
Former-commit-id: de12f66bb5c405f1d6227244f26ac8cfc02916ea
</commit_message>
<xml_diff>
--- a/recovery-precontencioso-plugin/src/main/resources/plantillasLiquidaciones/AVAL.docx
+++ b/recovery-precontencioso-plugin/src/main/resources/plantillasLiquidaciones/AVAL.docx
@@ -13,8 +13,6 @@
           <w:u w:val="single"/>
         </w:rPr>
       </w:pPr>
-      <w:bookmarkStart w:id="0" w:name="_GoBack"/>
-      <w:bookmarkEnd w:id="0"/>
       <w:r>
         <w:rPr>
           <w:rFonts w:cs="Times New Roman"/>
@@ -878,15 +876,15 @@
         <w:tblLook w:val="04A0" w:firstRow="1" w:lastRow="0" w:firstColumn="1" w:lastColumn="0" w:noHBand="0" w:noVBand="1"/>
       </w:tblPr>
       <w:tblGrid>
-        <w:gridCol w:w="1242"/>
+        <w:gridCol w:w="2235"/>
+        <w:gridCol w:w="1275"/>
+        <w:gridCol w:w="1276"/>
+        <w:gridCol w:w="1418"/>
+        <w:gridCol w:w="1275"/>
+        <w:gridCol w:w="1418"/>
         <w:gridCol w:w="1701"/>
         <w:gridCol w:w="1276"/>
-        <w:gridCol w:w="1276"/>
-        <w:gridCol w:w="1397"/>
-        <w:gridCol w:w="1580"/>
-        <w:gridCol w:w="1842"/>
-        <w:gridCol w:w="1276"/>
-        <w:gridCol w:w="992"/>
+        <w:gridCol w:w="708"/>
         <w:gridCol w:w="1638"/>
       </w:tblGrid>
       <w:tr>
@@ -895,7 +893,7 @@
         </w:trPr>
         <w:tc>
           <w:tcPr>
-            <w:tcW w:w="1242" w:type="dxa"/>
+            <w:tcW w:w="2235" w:type="dxa"/>
           </w:tcPr>
           <w:p>
             <w:pPr>
@@ -903,16 +901,12 @@
               <w:rPr>
                 <w:rFonts w:cs="Times New Roman"/>
                 <w:b/>
-                <w:sz w:val="24"/>
-                <w:szCs w:val="24"/>
-              </w:rPr>
-            </w:pPr>
-            <w:r>
-              <w:rPr>
-                <w:rFonts w:cs="Times New Roman"/>
-                <w:b/>
-                <w:sz w:val="24"/>
-                <w:szCs w:val="24"/>
+              </w:rPr>
+            </w:pPr>
+            <w:r>
+              <w:rPr>
+                <w:rFonts w:cs="Times New Roman"/>
+                <w:b/>
               </w:rPr>
               <w:t>Núm. Recibo</w:t>
             </w:r>
@@ -920,6 +914,111 @@
         </w:tc>
         <w:tc>
           <w:tcPr>
+            <w:tcW w:w="1275" w:type="dxa"/>
+          </w:tcPr>
+          <w:p>
+            <w:pPr>
+              <w:jc w:val="center"/>
+              <w:rPr>
+                <w:rFonts w:cs="Times New Roman"/>
+                <w:b/>
+              </w:rPr>
+            </w:pPr>
+            <w:r>
+              <w:rPr>
+                <w:rFonts w:cs="Times New Roman"/>
+                <w:b/>
+              </w:rPr>
+              <w:t>F. Vto.</w:t>
+            </w:r>
+          </w:p>
+        </w:tc>
+        <w:tc>
+          <w:tcPr>
+            <w:tcW w:w="1276" w:type="dxa"/>
+          </w:tcPr>
+          <w:p>
+            <w:pPr>
+              <w:jc w:val="center"/>
+              <w:rPr>
+                <w:rFonts w:cs="Times New Roman"/>
+                <w:b/>
+              </w:rPr>
+            </w:pPr>
+            <w:r>
+              <w:rPr>
+                <w:rFonts w:cs="Times New Roman"/>
+                <w:b/>
+              </w:rPr>
+              <w:t>Tipo interés cobro</w:t>
+            </w:r>
+          </w:p>
+        </w:tc>
+        <w:tc>
+          <w:tcPr>
+            <w:tcW w:w="1418" w:type="dxa"/>
+          </w:tcPr>
+          <w:p>
+            <w:pPr>
+              <w:jc w:val="center"/>
+              <w:rPr>
+                <w:rFonts w:cs="Times New Roman"/>
+                <w:b/>
+              </w:rPr>
+            </w:pPr>
+            <w:r>
+              <w:rPr>
+                <w:rFonts w:cs="Times New Roman"/>
+                <w:b/>
+              </w:rPr>
+              <w:t>Tipo interés demora</w:t>
+            </w:r>
+          </w:p>
+        </w:tc>
+        <w:tc>
+          <w:tcPr>
+            <w:tcW w:w="1275" w:type="dxa"/>
+          </w:tcPr>
+          <w:p>
+            <w:pPr>
+              <w:jc w:val="center"/>
+              <w:rPr>
+                <w:rFonts w:cs="Times New Roman"/>
+                <w:b/>
+              </w:rPr>
+            </w:pPr>
+            <w:r>
+              <w:rPr>
+                <w:rFonts w:cs="Times New Roman"/>
+                <w:b/>
+              </w:rPr>
+              <w:t>Capital</w:t>
+            </w:r>
+          </w:p>
+        </w:tc>
+        <w:tc>
+          <w:tcPr>
+            <w:tcW w:w="1418" w:type="dxa"/>
+          </w:tcPr>
+          <w:p>
+            <w:pPr>
+              <w:jc w:val="center"/>
+              <w:rPr>
+                <w:rFonts w:cs="Times New Roman"/>
+                <w:b/>
+              </w:rPr>
+            </w:pPr>
+            <w:r>
+              <w:rPr>
+                <w:rFonts w:cs="Times New Roman"/>
+                <w:b/>
+              </w:rPr>
+              <w:t>Intereses</w:t>
+            </w:r>
+          </w:p>
+        </w:tc>
+        <w:tc>
+          <w:tcPr>
             <w:tcW w:w="1701" w:type="dxa"/>
           </w:tcPr>
           <w:p>
@@ -928,18 +1027,14 @@
               <w:rPr>
                 <w:rFonts w:cs="Times New Roman"/>
                 <w:b/>
-                <w:sz w:val="24"/>
-                <w:szCs w:val="24"/>
-              </w:rPr>
-            </w:pPr>
-            <w:r>
-              <w:rPr>
-                <w:rFonts w:cs="Times New Roman"/>
-                <w:b/>
-                <w:sz w:val="24"/>
-                <w:szCs w:val="24"/>
-              </w:rPr>
-              <w:t>F. Vto.</w:t>
+              </w:rPr>
+            </w:pPr>
+            <w:r>
+              <w:rPr>
+                <w:rFonts w:cs="Times New Roman"/>
+                <w:b/>
+              </w:rPr>
+              <w:t>Comisiones</w:t>
             </w:r>
           </w:p>
         </w:tc>
@@ -953,24 +1048,20 @@
               <w:rPr>
                 <w:rFonts w:cs="Times New Roman"/>
                 <w:b/>
-                <w:sz w:val="24"/>
-                <w:szCs w:val="24"/>
-              </w:rPr>
-            </w:pPr>
-            <w:r>
-              <w:rPr>
-                <w:rFonts w:cs="Times New Roman"/>
-                <w:b/>
-                <w:sz w:val="24"/>
-                <w:szCs w:val="24"/>
-              </w:rPr>
-              <w:t>Tipo interés cobro</w:t>
-            </w:r>
-          </w:p>
-        </w:tc>
-        <w:tc>
-          <w:tcPr>
-            <w:tcW w:w="1276" w:type="dxa"/>
+              </w:rPr>
+            </w:pPr>
+            <w:r>
+              <w:rPr>
+                <w:rFonts w:cs="Times New Roman"/>
+                <w:b/>
+              </w:rPr>
+              <w:t>Interés demora</w:t>
+            </w:r>
+          </w:p>
+        </w:tc>
+        <w:tc>
+          <w:tcPr>
+            <w:tcW w:w="708" w:type="dxa"/>
           </w:tcPr>
           <w:p>
             <w:pPr>
@@ -978,24 +1069,20 @@
               <w:rPr>
                 <w:rFonts w:cs="Times New Roman"/>
                 <w:b/>
-                <w:sz w:val="24"/>
-                <w:szCs w:val="24"/>
-              </w:rPr>
-            </w:pPr>
-            <w:r>
-              <w:rPr>
-                <w:rFonts w:cs="Times New Roman"/>
-                <w:b/>
-                <w:sz w:val="24"/>
-                <w:szCs w:val="24"/>
-              </w:rPr>
-              <w:t>Tipo interés demora</w:t>
-            </w:r>
-          </w:p>
-        </w:tc>
-        <w:tc>
-          <w:tcPr>
-            <w:tcW w:w="1397" w:type="dxa"/>
+              </w:rPr>
+            </w:pPr>
+            <w:r>
+              <w:rPr>
+                <w:rFonts w:cs="Times New Roman"/>
+                <w:b/>
+              </w:rPr>
+              <w:t>IVA</w:t>
+            </w:r>
+          </w:p>
+        </w:tc>
+        <w:tc>
+          <w:tcPr>
+            <w:tcW w:w="1638" w:type="dxa"/>
           </w:tcPr>
           <w:p>
             <w:pPr>
@@ -1003,146 +1090,19 @@
               <w:rPr>
                 <w:rFonts w:cs="Times New Roman"/>
                 <w:b/>
-                <w:sz w:val="24"/>
-                <w:szCs w:val="24"/>
-              </w:rPr>
-            </w:pPr>
-            <w:r>
-              <w:rPr>
-                <w:rFonts w:cs="Times New Roman"/>
-                <w:b/>
-                <w:sz w:val="24"/>
-                <w:szCs w:val="24"/>
-              </w:rPr>
-              <w:t>Capital</w:t>
-            </w:r>
-          </w:p>
-        </w:tc>
-        <w:tc>
-          <w:tcPr>
-            <w:tcW w:w="1580" w:type="dxa"/>
-          </w:tcPr>
-          <w:p>
-            <w:pPr>
-              <w:jc w:val="center"/>
-              <w:rPr>
-                <w:rFonts w:cs="Times New Roman"/>
-                <w:b/>
-                <w:sz w:val="24"/>
-                <w:szCs w:val="24"/>
-              </w:rPr>
-            </w:pPr>
-            <w:r>
-              <w:rPr>
-                <w:rFonts w:cs="Times New Roman"/>
-                <w:b/>
-                <w:sz w:val="24"/>
-                <w:szCs w:val="24"/>
-              </w:rPr>
-              <w:t>Intereses</w:t>
-            </w:r>
-          </w:p>
-        </w:tc>
-        <w:tc>
-          <w:tcPr>
-            <w:tcW w:w="1842" w:type="dxa"/>
-          </w:tcPr>
-          <w:p>
-            <w:pPr>
-              <w:jc w:val="center"/>
-              <w:rPr>
-                <w:rFonts w:cs="Times New Roman"/>
-                <w:b/>
-                <w:sz w:val="24"/>
-                <w:szCs w:val="24"/>
-              </w:rPr>
-            </w:pPr>
-            <w:r>
-              <w:rPr>
-                <w:rFonts w:cs="Times New Roman"/>
-                <w:b/>
-                <w:sz w:val="24"/>
-                <w:szCs w:val="24"/>
-              </w:rPr>
-              <w:t>Comisiones</w:t>
-            </w:r>
-          </w:p>
-        </w:tc>
-        <w:tc>
-          <w:tcPr>
-            <w:tcW w:w="1276" w:type="dxa"/>
-          </w:tcPr>
-          <w:p>
-            <w:pPr>
-              <w:jc w:val="center"/>
-              <w:rPr>
-                <w:rFonts w:cs="Times New Roman"/>
-                <w:b/>
-                <w:sz w:val="24"/>
-                <w:szCs w:val="24"/>
-              </w:rPr>
-            </w:pPr>
-            <w:r>
-              <w:rPr>
-                <w:rFonts w:cs="Times New Roman"/>
-                <w:b/>
-                <w:sz w:val="24"/>
-                <w:szCs w:val="24"/>
-              </w:rPr>
-              <w:t>Interés demora</w:t>
-            </w:r>
-          </w:p>
-        </w:tc>
-        <w:tc>
-          <w:tcPr>
-            <w:tcW w:w="992" w:type="dxa"/>
-          </w:tcPr>
-          <w:p>
-            <w:pPr>
-              <w:jc w:val="center"/>
-              <w:rPr>
-                <w:rFonts w:cs="Times New Roman"/>
-                <w:b/>
-                <w:sz w:val="24"/>
-                <w:szCs w:val="24"/>
-              </w:rPr>
-            </w:pPr>
-            <w:r>
-              <w:rPr>
-                <w:rFonts w:cs="Times New Roman"/>
-                <w:b/>
-                <w:sz w:val="24"/>
-                <w:szCs w:val="24"/>
-              </w:rPr>
-              <w:t>IVA</w:t>
-            </w:r>
-          </w:p>
-        </w:tc>
-        <w:tc>
-          <w:tcPr>
-            <w:tcW w:w="1638" w:type="dxa"/>
-          </w:tcPr>
-          <w:p>
-            <w:pPr>
-              <w:jc w:val="center"/>
-              <w:rPr>
-                <w:rFonts w:cs="Times New Roman"/>
-                <w:b/>
-                <w:sz w:val="24"/>
-                <w:szCs w:val="24"/>
-              </w:rPr>
-            </w:pPr>
-            <w:r>
-              <w:rPr>
-                <w:rFonts w:cs="Times New Roman"/>
-                <w:b/>
-                <w:sz w:val="24"/>
-                <w:szCs w:val="24"/>
+              </w:rPr>
+            </w:pPr>
+            <w:r>
+              <w:rPr>
+                <w:rFonts w:cs="Times New Roman"/>
+                <w:b/>
               </w:rPr>
               <w:t>Total</w:t>
             </w:r>
           </w:p>
         </w:tc>
+        <w:bookmarkStart w:id="0" w:name="_GoBack"/>
+        <w:bookmarkEnd w:id="0"/>
       </w:tr>
       <w:tr>
         <w:trPr>
@@ -1150,15 +1110,15 @@
         </w:trPr>
         <w:tc>
           <w:tcPr>
-            <w:tcW w:w="1242" w:type="dxa"/>
+            <w:tcW w:w="2235" w:type="dxa"/>
           </w:tcPr>
           <w:p>
             <w:pPr>
               <w:jc w:val="both"/>
               <w:rPr>
                 <w:rFonts w:cs="Times New Roman"/>
-                <w:sz w:val="24"/>
-                <w:szCs w:val="24"/>
+                <w:sz w:val="18"/>
+                <w:szCs w:val="18"/>
                 <w:lang w:val="en-US"/>
               </w:rPr>
             </w:pPr>
@@ -1166,8 +1126,8 @@
               <w:rPr>
                 <w:rFonts w:cs="Times New Roman"/>
                 <w:color w:val="000000"/>
-                <w:sz w:val="24"/>
-                <w:szCs w:val="24"/>
+                <w:sz w:val="18"/>
+                <w:szCs w:val="18"/>
               </w:rPr>
               <w:fldChar w:fldCharType="begin"/>
             </w:r>
@@ -1175,8 +1135,8 @@
               <w:rPr>
                 <w:rFonts w:cs="Times New Roman"/>
                 <w:color w:val="000000"/>
-                <w:sz w:val="24"/>
-                <w:szCs w:val="24"/>
+                <w:sz w:val="18"/>
+                <w:szCs w:val="18"/>
                 <w:lang w:val="en-US"/>
               </w:rPr>
               <w:instrText xml:space="preserve"> MERGEFIELD  "@before-row[#list LQ04 as lq]"  \* MERGEFORMAT </w:instrText>
@@ -1185,8 +1145,8 @@
               <w:rPr>
                 <w:rFonts w:cs="Times New Roman"/>
                 <w:color w:val="000000"/>
-                <w:sz w:val="24"/>
-                <w:szCs w:val="24"/>
+                <w:sz w:val="18"/>
+                <w:szCs w:val="18"/>
               </w:rPr>
               <w:fldChar w:fldCharType="separate"/>
             </w:r>
@@ -1195,8 +1155,8 @@
                 <w:rFonts w:cs="Times New Roman"/>
                 <w:noProof/>
                 <w:color w:val="000000"/>
-                <w:sz w:val="24"/>
-                <w:szCs w:val="24"/>
+                <w:sz w:val="18"/>
+                <w:szCs w:val="18"/>
                 <w:lang w:val="en-US"/>
               </w:rPr>
               <w:t>«@before-row[#list LQ04 as lq]»</w:t>
@@ -1205,8 +1165,8 @@
               <w:rPr>
                 <w:rFonts w:cs="Times New Roman"/>
                 <w:color w:val="000000"/>
-                <w:sz w:val="24"/>
-                <w:szCs w:val="24"/>
+                <w:sz w:val="18"/>
+                <w:szCs w:val="18"/>
               </w:rPr>
               <w:fldChar w:fldCharType="end"/>
             </w:r>
@@ -1214,8 +1174,8 @@
               <w:rPr>
                 <w:rFonts w:cs="Times New Roman"/>
                 <w:color w:val="000000"/>
-                <w:sz w:val="24"/>
-                <w:szCs w:val="24"/>
+                <w:sz w:val="18"/>
+                <w:szCs w:val="18"/>
               </w:rPr>
               <w:fldChar w:fldCharType="begin"/>
             </w:r>
@@ -1223,8 +1183,8 @@
               <w:rPr>
                 <w:rFonts w:cs="Times New Roman"/>
                 <w:color w:val="000000"/>
-                <w:sz w:val="24"/>
-                <w:szCs w:val="24"/>
+                <w:sz w:val="18"/>
+                <w:szCs w:val="18"/>
                 <w:lang w:val="en-US"/>
               </w:rPr>
               <w:instrText xml:space="preserve"> MERGEFIELD  ${lq.IDRECV()}  \* MERGEFORMAT </w:instrText>
@@ -1233,8 +1193,8 @@
               <w:rPr>
                 <w:rFonts w:cs="Times New Roman"/>
                 <w:color w:val="000000"/>
-                <w:sz w:val="24"/>
-                <w:szCs w:val="24"/>
+                <w:sz w:val="18"/>
+                <w:szCs w:val="18"/>
               </w:rPr>
               <w:fldChar w:fldCharType="separate"/>
             </w:r>
@@ -1243,8 +1203,8 @@
                 <w:rFonts w:cs="Times New Roman"/>
                 <w:noProof/>
                 <w:color w:val="000000"/>
-                <w:sz w:val="24"/>
-                <w:szCs w:val="24"/>
+                <w:sz w:val="18"/>
+                <w:szCs w:val="18"/>
                 <w:lang w:val="en-US"/>
               </w:rPr>
               <w:t>«${lq.IDRECV()}»</w:t>
@@ -1253,8 +1213,8 @@
               <w:rPr>
                 <w:rFonts w:cs="Times New Roman"/>
                 <w:color w:val="000000"/>
-                <w:sz w:val="24"/>
-                <w:szCs w:val="24"/>
+                <w:sz w:val="18"/>
+                <w:szCs w:val="18"/>
               </w:rPr>
               <w:fldChar w:fldCharType="end"/>
             </w:r>
@@ -1262,8 +1222,8 @@
               <w:rPr>
                 <w:rFonts w:cs="Times New Roman"/>
                 <w:color w:val="000000"/>
-                <w:sz w:val="24"/>
-                <w:szCs w:val="24"/>
+                <w:sz w:val="18"/>
+                <w:szCs w:val="18"/>
               </w:rPr>
               <w:fldChar w:fldCharType="begin"/>
             </w:r>
@@ -1271,8 +1231,8 @@
               <w:rPr>
                 <w:rFonts w:cs="Times New Roman"/>
                 <w:color w:val="000000"/>
-                <w:sz w:val="24"/>
-                <w:szCs w:val="24"/>
+                <w:sz w:val="18"/>
+                <w:szCs w:val="18"/>
                 <w:lang w:val="en-US"/>
               </w:rPr>
               <w:instrText xml:space="preserve"> MERGEFIELD  @after-row[/#list]  \* MERGEFORMAT </w:instrText>
@@ -1281,8 +1241,8 @@
               <w:rPr>
                 <w:rFonts w:cs="Times New Roman"/>
                 <w:color w:val="000000"/>
-                <w:sz w:val="24"/>
-                <w:szCs w:val="24"/>
+                <w:sz w:val="18"/>
+                <w:szCs w:val="18"/>
               </w:rPr>
               <w:fldChar w:fldCharType="separate"/>
             </w:r>
@@ -1291,8 +1251,8 @@
                 <w:rFonts w:cs="Times New Roman"/>
                 <w:noProof/>
                 <w:color w:val="000000"/>
-                <w:sz w:val="24"/>
-                <w:szCs w:val="24"/>
+                <w:sz w:val="18"/>
+                <w:szCs w:val="18"/>
                 <w:lang w:val="en-US"/>
               </w:rPr>
               <w:t>«@after-row[/#list]»</w:t>
@@ -1301,8 +1261,8 @@
               <w:rPr>
                 <w:rFonts w:cs="Times New Roman"/>
                 <w:color w:val="000000"/>
-                <w:sz w:val="24"/>
-                <w:szCs w:val="24"/>
+                <w:sz w:val="18"/>
+                <w:szCs w:val="18"/>
               </w:rPr>
               <w:fldChar w:fldCharType="end"/>
             </w:r>
@@ -1310,23 +1270,328 @@
         </w:tc>
         <w:tc>
           <w:tcPr>
+            <w:tcW w:w="1275" w:type="dxa"/>
+          </w:tcPr>
+          <w:p>
+            <w:pPr>
+              <w:jc w:val="both"/>
+              <w:rPr>
+                <w:rFonts w:cs="Times New Roman"/>
+                <w:sz w:val="18"/>
+                <w:szCs w:val="18"/>
+              </w:rPr>
+            </w:pPr>
+            <w:r>
+              <w:rPr>
+                <w:rFonts w:cs="Times New Roman"/>
+                <w:color w:val="000000"/>
+                <w:sz w:val="18"/>
+                <w:szCs w:val="18"/>
+              </w:rPr>
+              <w:fldChar w:fldCharType="begin"/>
+            </w:r>
+            <w:r>
+              <w:rPr>
+                <w:rFonts w:cs="Times New Roman"/>
+                <w:color w:val="000000"/>
+                <w:sz w:val="18"/>
+                <w:szCs w:val="18"/>
+              </w:rPr>
+              <w:instrText xml:space="preserve"> MERGEFIELD  ${lq.FEVCTR()}  \* MERGEFORMAT </w:instrText>
+            </w:r>
+            <w:r>
+              <w:rPr>
+                <w:rFonts w:cs="Times New Roman"/>
+                <w:color w:val="000000"/>
+                <w:sz w:val="18"/>
+                <w:szCs w:val="18"/>
+              </w:rPr>
+              <w:fldChar w:fldCharType="separate"/>
+            </w:r>
+            <w:r>
+              <w:rPr>
+                <w:rFonts w:cs="Times New Roman"/>
+                <w:noProof/>
+                <w:color w:val="000000"/>
+                <w:sz w:val="18"/>
+                <w:szCs w:val="18"/>
+              </w:rPr>
+              <w:t>«${lq.FEVCTR()}»</w:t>
+            </w:r>
+            <w:r>
+              <w:rPr>
+                <w:rFonts w:cs="Times New Roman"/>
+                <w:color w:val="000000"/>
+                <w:sz w:val="18"/>
+                <w:szCs w:val="18"/>
+              </w:rPr>
+              <w:fldChar w:fldCharType="end"/>
+            </w:r>
+          </w:p>
+        </w:tc>
+        <w:tc>
+          <w:tcPr>
+            <w:tcW w:w="1276" w:type="dxa"/>
+          </w:tcPr>
+          <w:p>
+            <w:pPr>
+              <w:jc w:val="right"/>
+              <w:rPr>
+                <w:rFonts w:cs="Times New Roman"/>
+                <w:sz w:val="18"/>
+                <w:szCs w:val="18"/>
+              </w:rPr>
+            </w:pPr>
+            <w:r>
+              <w:rPr>
+                <w:rFonts w:cs="Times New Roman"/>
+                <w:color w:val="000000"/>
+                <w:sz w:val="18"/>
+                <w:szCs w:val="18"/>
+              </w:rPr>
+              <w:fldChar w:fldCharType="begin"/>
+            </w:r>
+            <w:r>
+              <w:rPr>
+                <w:rFonts w:cs="Times New Roman"/>
+                <w:color w:val="000000"/>
+                <w:sz w:val="18"/>
+                <w:szCs w:val="18"/>
+              </w:rPr>
+              <w:instrText xml:space="preserve"> MERGEFIELD  ${lq.CDINTS()}  \* MERGEFORMAT </w:instrText>
+            </w:r>
+            <w:r>
+              <w:rPr>
+                <w:rFonts w:cs="Times New Roman"/>
+                <w:color w:val="000000"/>
+                <w:sz w:val="18"/>
+                <w:szCs w:val="18"/>
+              </w:rPr>
+              <w:fldChar w:fldCharType="separate"/>
+            </w:r>
+            <w:r>
+              <w:rPr>
+                <w:rFonts w:cs="Times New Roman"/>
+                <w:noProof/>
+                <w:color w:val="000000"/>
+                <w:sz w:val="18"/>
+                <w:szCs w:val="18"/>
+              </w:rPr>
+              <w:t>«${lq.CDINTS()}»</w:t>
+            </w:r>
+            <w:r>
+              <w:rPr>
+                <w:rFonts w:cs="Times New Roman"/>
+                <w:color w:val="000000"/>
+                <w:sz w:val="18"/>
+                <w:szCs w:val="18"/>
+              </w:rPr>
+              <w:fldChar w:fldCharType="end"/>
+            </w:r>
+          </w:p>
+        </w:tc>
+        <w:tc>
+          <w:tcPr>
+            <w:tcW w:w="1418" w:type="dxa"/>
+          </w:tcPr>
+          <w:p>
+            <w:pPr>
+              <w:jc w:val="right"/>
+              <w:rPr>
+                <w:rFonts w:cs="Times New Roman"/>
+                <w:sz w:val="18"/>
+                <w:szCs w:val="18"/>
+              </w:rPr>
+            </w:pPr>
+            <w:r>
+              <w:rPr>
+                <w:rFonts w:cs="Times New Roman"/>
+                <w:color w:val="000000"/>
+                <w:sz w:val="18"/>
+                <w:szCs w:val="18"/>
+              </w:rPr>
+              <w:fldChar w:fldCharType="begin"/>
+            </w:r>
+            <w:r>
+              <w:rPr>
+                <w:rFonts w:cs="Times New Roman"/>
+                <w:color w:val="000000"/>
+                <w:sz w:val="18"/>
+                <w:szCs w:val="18"/>
+              </w:rPr>
+              <w:instrText xml:space="preserve"> MERGEFIELD  ${lq.CDINTM()}  \* MERGEFORMAT </w:instrText>
+            </w:r>
+            <w:r>
+              <w:rPr>
+                <w:rFonts w:cs="Times New Roman"/>
+                <w:color w:val="000000"/>
+                <w:sz w:val="18"/>
+                <w:szCs w:val="18"/>
+              </w:rPr>
+              <w:fldChar w:fldCharType="separate"/>
+            </w:r>
+            <w:r>
+              <w:rPr>
+                <w:rFonts w:cs="Times New Roman"/>
+                <w:noProof/>
+                <w:color w:val="000000"/>
+                <w:sz w:val="18"/>
+                <w:szCs w:val="18"/>
+              </w:rPr>
+              <w:t>«${lq.CDINTM()}»</w:t>
+            </w:r>
+            <w:r>
+              <w:rPr>
+                <w:rFonts w:cs="Times New Roman"/>
+                <w:color w:val="000000"/>
+                <w:sz w:val="18"/>
+                <w:szCs w:val="18"/>
+              </w:rPr>
+              <w:fldChar w:fldCharType="end"/>
+            </w:r>
+          </w:p>
+        </w:tc>
+        <w:tc>
+          <w:tcPr>
+            <w:tcW w:w="1275" w:type="dxa"/>
+          </w:tcPr>
+          <w:p>
+            <w:pPr>
+              <w:jc w:val="right"/>
+              <w:rPr>
+                <w:rFonts w:cs="Times New Roman"/>
+                <w:sz w:val="18"/>
+                <w:szCs w:val="18"/>
+              </w:rPr>
+            </w:pPr>
+            <w:r>
+              <w:rPr>
+                <w:rFonts w:cs="Times New Roman"/>
+                <w:color w:val="000000"/>
+                <w:sz w:val="18"/>
+                <w:szCs w:val="18"/>
+              </w:rPr>
+              <w:fldChar w:fldCharType="begin"/>
+            </w:r>
+            <w:r>
+              <w:rPr>
+                <w:rFonts w:cs="Times New Roman"/>
+                <w:color w:val="000000"/>
+                <w:sz w:val="18"/>
+                <w:szCs w:val="18"/>
+              </w:rPr>
+              <w:instrText xml:space="preserve"> MERGEFIELD  ${lq.IMCPRC()}  \* MERGEFORMAT </w:instrText>
+            </w:r>
+            <w:r>
+              <w:rPr>
+                <w:rFonts w:cs="Times New Roman"/>
+                <w:color w:val="000000"/>
+                <w:sz w:val="18"/>
+                <w:szCs w:val="18"/>
+              </w:rPr>
+              <w:fldChar w:fldCharType="separate"/>
+            </w:r>
+            <w:r>
+              <w:rPr>
+                <w:rFonts w:cs="Times New Roman"/>
+                <w:noProof/>
+                <w:color w:val="000000"/>
+                <w:sz w:val="18"/>
+                <w:szCs w:val="18"/>
+              </w:rPr>
+              <w:t>«${lq.IMCPRC()}»</w:t>
+            </w:r>
+            <w:r>
+              <w:rPr>
+                <w:rFonts w:cs="Times New Roman"/>
+                <w:color w:val="000000"/>
+                <w:sz w:val="18"/>
+                <w:szCs w:val="18"/>
+              </w:rPr>
+              <w:fldChar w:fldCharType="end"/>
+            </w:r>
+          </w:p>
+        </w:tc>
+        <w:tc>
+          <w:tcPr>
+            <w:tcW w:w="1418" w:type="dxa"/>
+          </w:tcPr>
+          <w:p>
+            <w:pPr>
+              <w:jc w:val="right"/>
+              <w:rPr>
+                <w:rFonts w:cs="Times New Roman"/>
+                <w:sz w:val="18"/>
+                <w:szCs w:val="18"/>
+              </w:rPr>
+            </w:pPr>
+            <w:r>
+              <w:rPr>
+                <w:rFonts w:cs="Times New Roman"/>
+                <w:color w:val="000000"/>
+                <w:sz w:val="18"/>
+                <w:szCs w:val="18"/>
+              </w:rPr>
+              <w:fldChar w:fldCharType="begin"/>
+            </w:r>
+            <w:r>
+              <w:rPr>
+                <w:rFonts w:cs="Times New Roman"/>
+                <w:color w:val="000000"/>
+                <w:sz w:val="18"/>
+                <w:szCs w:val="18"/>
+              </w:rPr>
+              <w:instrText xml:space="preserve"> MERGEFIELD  ${lq.IMPRTV()}  \* MERGEFORMAT </w:instrText>
+            </w:r>
+            <w:r>
+              <w:rPr>
+                <w:rFonts w:cs="Times New Roman"/>
+                <w:color w:val="000000"/>
+                <w:sz w:val="18"/>
+                <w:szCs w:val="18"/>
+              </w:rPr>
+              <w:fldChar w:fldCharType="separate"/>
+            </w:r>
+            <w:r>
+              <w:rPr>
+                <w:rFonts w:cs="Times New Roman"/>
+                <w:noProof/>
+                <w:color w:val="000000"/>
+                <w:sz w:val="18"/>
+                <w:szCs w:val="18"/>
+              </w:rPr>
+              <w:t>«${lq.IMPRTV()}»</w:t>
+            </w:r>
+            <w:r>
+              <w:rPr>
+                <w:rFonts w:cs="Times New Roman"/>
+                <w:color w:val="000000"/>
+                <w:sz w:val="18"/>
+                <w:szCs w:val="18"/>
+              </w:rPr>
+              <w:fldChar w:fldCharType="end"/>
+            </w:r>
+          </w:p>
+        </w:tc>
+        <w:tc>
+          <w:tcPr>
             <w:tcW w:w="1701" w:type="dxa"/>
           </w:tcPr>
           <w:p>
             <w:pPr>
-              <w:jc w:val="both"/>
-              <w:rPr>
-                <w:rFonts w:cs="Times New Roman"/>
-                <w:sz w:val="24"/>
-                <w:szCs w:val="24"/>
-              </w:rPr>
-            </w:pPr>
-            <w:r>
-              <w:rPr>
-                <w:rFonts w:cs="Times New Roman"/>
-                <w:color w:val="000000"/>
-                <w:sz w:val="24"/>
-                <w:szCs w:val="24"/>
+              <w:jc w:val="right"/>
+              <w:rPr>
+                <w:rFonts w:cs="Times New Roman"/>
+                <w:sz w:val="18"/>
+                <w:szCs w:val="18"/>
+              </w:rPr>
+            </w:pPr>
+            <w:r>
+              <w:rPr>
+                <w:rFonts w:cs="Times New Roman"/>
+                <w:color w:val="000000"/>
+                <w:sz w:val="18"/>
+                <w:szCs w:val="18"/>
               </w:rPr>
               <w:fldChar w:fldCharType="begin"/>
             </w:r>
@@ -1334,17 +1599,17 @@
               <w:rPr>
                 <w:rFonts w:cs="Times New Roman"/>
                 <w:color w:val="000000"/>
-                <w:sz w:val="24"/>
-                <w:szCs w:val="24"/>
-              </w:rPr>
-              <w:instrText xml:space="preserve"> MERGEFIELD  ${lq.FEVCTR()}  \* MERGEFORMAT </w:instrText>
-            </w:r>
-            <w:r>
-              <w:rPr>
-                <w:rFonts w:cs="Times New Roman"/>
-                <w:color w:val="000000"/>
-                <w:sz w:val="24"/>
-                <w:szCs w:val="24"/>
+                <w:sz w:val="18"/>
+                <w:szCs w:val="18"/>
+              </w:rPr>
+              <w:instrText xml:space="preserve"> MERGEFIELD  ${lq.IMCGTA()}  \* MERGEFORMAT </w:instrText>
+            </w:r>
+            <w:r>
+              <w:rPr>
+                <w:rFonts w:cs="Times New Roman"/>
+                <w:color w:val="000000"/>
+                <w:sz w:val="18"/>
+                <w:szCs w:val="18"/>
               </w:rPr>
               <w:fldChar w:fldCharType="separate"/>
             </w:r>
@@ -1353,17 +1618,17 @@
                 <w:rFonts w:cs="Times New Roman"/>
                 <w:noProof/>
                 <w:color w:val="000000"/>
-                <w:sz w:val="24"/>
-                <w:szCs w:val="24"/>
-              </w:rPr>
-              <w:t>«${lq.FEVCTR()}»</w:t>
-            </w:r>
-            <w:r>
-              <w:rPr>
-                <w:rFonts w:cs="Times New Roman"/>
-                <w:color w:val="000000"/>
-                <w:sz w:val="24"/>
-                <w:szCs w:val="24"/>
+                <w:sz w:val="18"/>
+                <w:szCs w:val="18"/>
+              </w:rPr>
+              <w:t>«${lq.IMCGTA()}»</w:t>
+            </w:r>
+            <w:r>
+              <w:rPr>
+                <w:rFonts w:cs="Times New Roman"/>
+                <w:color w:val="000000"/>
+                <w:sz w:val="18"/>
+                <w:szCs w:val="18"/>
               </w:rPr>
               <w:fldChar w:fldCharType="end"/>
             </w:r>
@@ -1378,16 +1643,16 @@
               <w:jc w:val="right"/>
               <w:rPr>
                 <w:rFonts w:cs="Times New Roman"/>
-                <w:sz w:val="24"/>
-                <w:szCs w:val="24"/>
-              </w:rPr>
-            </w:pPr>
-            <w:r>
-              <w:rPr>
-                <w:rFonts w:cs="Times New Roman"/>
-                <w:color w:val="000000"/>
-                <w:sz w:val="24"/>
-                <w:szCs w:val="24"/>
+                <w:sz w:val="18"/>
+                <w:szCs w:val="18"/>
+              </w:rPr>
+            </w:pPr>
+            <w:r>
+              <w:rPr>
+                <w:rFonts w:cs="Times New Roman"/>
+                <w:color w:val="000000"/>
+                <w:sz w:val="18"/>
+                <w:szCs w:val="18"/>
               </w:rPr>
               <w:fldChar w:fldCharType="begin"/>
             </w:r>
@@ -1395,17 +1660,17 @@
               <w:rPr>
                 <w:rFonts w:cs="Times New Roman"/>
                 <w:color w:val="000000"/>
-                <w:sz w:val="24"/>
-                <w:szCs w:val="24"/>
-              </w:rPr>
-              <w:instrText xml:space="preserve"> MERGEFIELD  ${lq.CDINTS()}  \* MERGEFORMAT </w:instrText>
-            </w:r>
-            <w:r>
-              <w:rPr>
-                <w:rFonts w:cs="Times New Roman"/>
-                <w:color w:val="000000"/>
-                <w:sz w:val="24"/>
-                <w:szCs w:val="24"/>
+                <w:sz w:val="18"/>
+                <w:szCs w:val="18"/>
+              </w:rPr>
+              <w:instrText xml:space="preserve"> MERGEFIELD  ${lq.IMINDR()}  \* MERGEFORMAT </w:instrText>
+            </w:r>
+            <w:r>
+              <w:rPr>
+                <w:rFonts w:cs="Times New Roman"/>
+                <w:color w:val="000000"/>
+                <w:sz w:val="18"/>
+                <w:szCs w:val="18"/>
               </w:rPr>
               <w:fldChar w:fldCharType="separate"/>
             </w:r>
@@ -1414,17 +1679,17 @@
                 <w:rFonts w:cs="Times New Roman"/>
                 <w:noProof/>
                 <w:color w:val="000000"/>
-                <w:sz w:val="24"/>
-                <w:szCs w:val="24"/>
-              </w:rPr>
-              <w:t>«${lq.CDINTS()}»</w:t>
-            </w:r>
-            <w:r>
-              <w:rPr>
-                <w:rFonts w:cs="Times New Roman"/>
-                <w:color w:val="000000"/>
-                <w:sz w:val="24"/>
-                <w:szCs w:val="24"/>
+                <w:sz w:val="18"/>
+                <w:szCs w:val="18"/>
+              </w:rPr>
+              <w:t>«${lq.IMINDR()}»</w:t>
+            </w:r>
+            <w:r>
+              <w:rPr>
+                <w:rFonts w:cs="Times New Roman"/>
+                <w:color w:val="000000"/>
+                <w:sz w:val="18"/>
+                <w:szCs w:val="18"/>
               </w:rPr>
               <w:fldChar w:fldCharType="end"/>
             </w:r>
@@ -1432,23 +1697,23 @@
         </w:tc>
         <w:tc>
           <w:tcPr>
-            <w:tcW w:w="1276" w:type="dxa"/>
+            <w:tcW w:w="708" w:type="dxa"/>
           </w:tcPr>
           <w:p>
             <w:pPr>
               <w:jc w:val="right"/>
               <w:rPr>
                 <w:rFonts w:cs="Times New Roman"/>
-                <w:sz w:val="24"/>
-                <w:szCs w:val="24"/>
-              </w:rPr>
-            </w:pPr>
-            <w:r>
-              <w:rPr>
-                <w:rFonts w:cs="Times New Roman"/>
-                <w:color w:val="000000"/>
-                <w:sz w:val="24"/>
-                <w:szCs w:val="24"/>
+                <w:sz w:val="18"/>
+                <w:szCs w:val="18"/>
+              </w:rPr>
+            </w:pPr>
+            <w:r>
+              <w:rPr>
+                <w:rFonts w:cs="Times New Roman"/>
+                <w:color w:val="000000"/>
+                <w:sz w:val="18"/>
+                <w:szCs w:val="18"/>
               </w:rPr>
               <w:fldChar w:fldCharType="begin"/>
             </w:r>
@@ -1456,17 +1721,17 @@
               <w:rPr>
                 <w:rFonts w:cs="Times New Roman"/>
                 <w:color w:val="000000"/>
-                <w:sz w:val="24"/>
-                <w:szCs w:val="24"/>
-              </w:rPr>
-              <w:instrText xml:space="preserve"> MERGEFIELD  ${lq.CDINTM()}  \* MERGEFORMAT </w:instrText>
-            </w:r>
-            <w:r>
-              <w:rPr>
-                <w:rFonts w:cs="Times New Roman"/>
-                <w:color w:val="000000"/>
-                <w:sz w:val="24"/>
-                <w:szCs w:val="24"/>
+                <w:sz w:val="18"/>
+                <w:szCs w:val="18"/>
+              </w:rPr>
+              <w:instrText xml:space="preserve"> MERGEFIELD  ${lq.IMBIM4()}  \* MERGEFORMAT </w:instrText>
+            </w:r>
+            <w:r>
+              <w:rPr>
+                <w:rFonts w:cs="Times New Roman"/>
+                <w:color w:val="000000"/>
+                <w:sz w:val="18"/>
+                <w:szCs w:val="18"/>
               </w:rPr>
               <w:fldChar w:fldCharType="separate"/>
             </w:r>
@@ -1475,17 +1740,17 @@
                 <w:rFonts w:cs="Times New Roman"/>
                 <w:noProof/>
                 <w:color w:val="000000"/>
-                <w:sz w:val="24"/>
-                <w:szCs w:val="24"/>
-              </w:rPr>
-              <w:t>«${lq.CDINTM()}»</w:t>
-            </w:r>
-            <w:r>
-              <w:rPr>
-                <w:rFonts w:cs="Times New Roman"/>
-                <w:color w:val="000000"/>
-                <w:sz w:val="24"/>
-                <w:szCs w:val="24"/>
+                <w:sz w:val="18"/>
+                <w:szCs w:val="18"/>
+              </w:rPr>
+              <w:t>«${lq.IMBIM4()}»</w:t>
+            </w:r>
+            <w:r>
+              <w:rPr>
+                <w:rFonts w:cs="Times New Roman"/>
+                <w:color w:val="000000"/>
+                <w:sz w:val="18"/>
+                <w:szCs w:val="18"/>
               </w:rPr>
               <w:fldChar w:fldCharType="end"/>
             </w:r>
@@ -1493,23 +1758,23 @@
         </w:tc>
         <w:tc>
           <w:tcPr>
-            <w:tcW w:w="1397" w:type="dxa"/>
+            <w:tcW w:w="1638" w:type="dxa"/>
           </w:tcPr>
           <w:p>
             <w:pPr>
               <w:jc w:val="right"/>
               <w:rPr>
                 <w:rFonts w:cs="Times New Roman"/>
-                <w:sz w:val="24"/>
-                <w:szCs w:val="24"/>
-              </w:rPr>
-            </w:pPr>
-            <w:r>
-              <w:rPr>
-                <w:rFonts w:cs="Times New Roman"/>
-                <w:color w:val="000000"/>
-                <w:sz w:val="24"/>
-                <w:szCs w:val="24"/>
+                <w:sz w:val="18"/>
+                <w:szCs w:val="18"/>
+              </w:rPr>
+            </w:pPr>
+            <w:r>
+              <w:rPr>
+                <w:rFonts w:cs="Times New Roman"/>
+                <w:color w:val="000000"/>
+                <w:sz w:val="18"/>
+                <w:szCs w:val="18"/>
               </w:rPr>
               <w:fldChar w:fldCharType="begin"/>
             </w:r>
@@ -1517,17 +1782,17 @@
               <w:rPr>
                 <w:rFonts w:cs="Times New Roman"/>
                 <w:color w:val="000000"/>
-                <w:sz w:val="24"/>
-                <w:szCs w:val="24"/>
-              </w:rPr>
-              <w:instrText xml:space="preserve"> MERGEFIELD  ${lq.IMCPRC()}  \* MERGEFORMAT </w:instrText>
-            </w:r>
-            <w:r>
-              <w:rPr>
-                <w:rFonts w:cs="Times New Roman"/>
-                <w:color w:val="000000"/>
-                <w:sz w:val="24"/>
-                <w:szCs w:val="24"/>
+                <w:sz w:val="18"/>
+                <w:szCs w:val="18"/>
+              </w:rPr>
+              <w:instrText xml:space="preserve"> MERGEFIELD  ${lq.IMDEUD()}  \* MERGEFORMAT </w:instrText>
+            </w:r>
+            <w:r>
+              <w:rPr>
+                <w:rFonts w:cs="Times New Roman"/>
+                <w:color w:val="000000"/>
+                <w:sz w:val="18"/>
+                <w:szCs w:val="18"/>
               </w:rPr>
               <w:fldChar w:fldCharType="separate"/>
             </w:r>
@@ -1536,313 +1801,8 @@
                 <w:rFonts w:cs="Times New Roman"/>
                 <w:noProof/>
                 <w:color w:val="000000"/>
-                <w:sz w:val="24"/>
-                <w:szCs w:val="24"/>
-              </w:rPr>
-              <w:t>«${lq.IMCPRC()}»</w:t>
-            </w:r>
-            <w:r>
-              <w:rPr>
-                <w:rFonts w:cs="Times New Roman"/>
-                <w:color w:val="000000"/>
-                <w:sz w:val="24"/>
-                <w:szCs w:val="24"/>
-              </w:rPr>
-              <w:fldChar w:fldCharType="end"/>
-            </w:r>
-          </w:p>
-        </w:tc>
-        <w:tc>
-          <w:tcPr>
-            <w:tcW w:w="1580" w:type="dxa"/>
-          </w:tcPr>
-          <w:p>
-            <w:pPr>
-              <w:jc w:val="right"/>
-              <w:rPr>
-                <w:rFonts w:cs="Times New Roman"/>
-                <w:sz w:val="24"/>
-                <w:szCs w:val="24"/>
-              </w:rPr>
-            </w:pPr>
-            <w:r>
-              <w:rPr>
-                <w:rFonts w:cs="Times New Roman"/>
-                <w:color w:val="000000"/>
-                <w:sz w:val="24"/>
-                <w:szCs w:val="24"/>
-              </w:rPr>
-              <w:fldChar w:fldCharType="begin"/>
-            </w:r>
-            <w:r>
-              <w:rPr>
-                <w:rFonts w:cs="Times New Roman"/>
-                <w:color w:val="000000"/>
-                <w:sz w:val="24"/>
-                <w:szCs w:val="24"/>
-              </w:rPr>
-              <w:instrText xml:space="preserve"> MERGEFIELD  ${lq.IMPRTV()}  \* MERGEFORMAT </w:instrText>
-            </w:r>
-            <w:r>
-              <w:rPr>
-                <w:rFonts w:cs="Times New Roman"/>
-                <w:color w:val="000000"/>
-                <w:sz w:val="24"/>
-                <w:szCs w:val="24"/>
-              </w:rPr>
-              <w:fldChar w:fldCharType="separate"/>
-            </w:r>
-            <w:r>
-              <w:rPr>
-                <w:rFonts w:cs="Times New Roman"/>
-                <w:noProof/>
-                <w:color w:val="000000"/>
-                <w:sz w:val="24"/>
-                <w:szCs w:val="24"/>
-              </w:rPr>
-              <w:t>«${lq.IMPRTV()}»</w:t>
-            </w:r>
-            <w:r>
-              <w:rPr>
-                <w:rFonts w:cs="Times New Roman"/>
-                <w:color w:val="000000"/>
-                <w:sz w:val="24"/>
-                <w:szCs w:val="24"/>
-              </w:rPr>
-              <w:fldChar w:fldCharType="end"/>
-            </w:r>
-          </w:p>
-        </w:tc>
-        <w:tc>
-          <w:tcPr>
-            <w:tcW w:w="1842" w:type="dxa"/>
-          </w:tcPr>
-          <w:p>
-            <w:pPr>
-              <w:jc w:val="right"/>
-              <w:rPr>
-                <w:rFonts w:cs="Times New Roman"/>
-                <w:sz w:val="24"/>
-                <w:szCs w:val="24"/>
-              </w:rPr>
-            </w:pPr>
-            <w:r>
-              <w:rPr>
-                <w:rFonts w:cs="Times New Roman"/>
-                <w:color w:val="000000"/>
-                <w:sz w:val="24"/>
-                <w:szCs w:val="24"/>
-              </w:rPr>
-              <w:fldChar w:fldCharType="begin"/>
-            </w:r>
-            <w:r>
-              <w:rPr>
-                <w:rFonts w:cs="Times New Roman"/>
-                <w:color w:val="000000"/>
-                <w:sz w:val="24"/>
-                <w:szCs w:val="24"/>
-              </w:rPr>
-              <w:instrText xml:space="preserve"> MERGEFIELD  ${lq.IMCGTA()}  \* MERGEFORMAT </w:instrText>
-            </w:r>
-            <w:r>
-              <w:rPr>
-                <w:rFonts w:cs="Times New Roman"/>
-                <w:color w:val="000000"/>
-                <w:sz w:val="24"/>
-                <w:szCs w:val="24"/>
-              </w:rPr>
-              <w:fldChar w:fldCharType="separate"/>
-            </w:r>
-            <w:r>
-              <w:rPr>
-                <w:rFonts w:cs="Times New Roman"/>
-                <w:noProof/>
-                <w:color w:val="000000"/>
-                <w:sz w:val="24"/>
-                <w:szCs w:val="24"/>
-              </w:rPr>
-              <w:t>«${lq.IMCGTA()}»</w:t>
-            </w:r>
-            <w:r>
-              <w:rPr>
-                <w:rFonts w:cs="Times New Roman"/>
-                <w:color w:val="000000"/>
-                <w:sz w:val="24"/>
-                <w:szCs w:val="24"/>
-              </w:rPr>
-              <w:fldChar w:fldCharType="end"/>
-            </w:r>
-          </w:p>
-        </w:tc>
-        <w:tc>
-          <w:tcPr>
-            <w:tcW w:w="1276" w:type="dxa"/>
-          </w:tcPr>
-          <w:p>
-            <w:pPr>
-              <w:jc w:val="right"/>
-              <w:rPr>
-                <w:rFonts w:cs="Times New Roman"/>
-                <w:sz w:val="24"/>
-                <w:szCs w:val="24"/>
-              </w:rPr>
-            </w:pPr>
-            <w:r>
-              <w:rPr>
-                <w:rFonts w:cs="Times New Roman"/>
-                <w:color w:val="000000"/>
-                <w:sz w:val="24"/>
-                <w:szCs w:val="24"/>
-              </w:rPr>
-              <w:fldChar w:fldCharType="begin"/>
-            </w:r>
-            <w:r>
-              <w:rPr>
-                <w:rFonts w:cs="Times New Roman"/>
-                <w:color w:val="000000"/>
-                <w:sz w:val="24"/>
-                <w:szCs w:val="24"/>
-              </w:rPr>
-              <w:instrText xml:space="preserve"> MERGEFIELD  ${lq.IMINDR()}  \* MERGEFORMAT </w:instrText>
-            </w:r>
-            <w:r>
-              <w:rPr>
-                <w:rFonts w:cs="Times New Roman"/>
-                <w:color w:val="000000"/>
-                <w:sz w:val="24"/>
-                <w:szCs w:val="24"/>
-              </w:rPr>
-              <w:fldChar w:fldCharType="separate"/>
-            </w:r>
-            <w:r>
-              <w:rPr>
-                <w:rFonts w:cs="Times New Roman"/>
-                <w:noProof/>
-                <w:color w:val="000000"/>
-                <w:sz w:val="24"/>
-                <w:szCs w:val="24"/>
-              </w:rPr>
-              <w:t>«${lq.IMINDR()}»</w:t>
-            </w:r>
-            <w:r>
-              <w:rPr>
-                <w:rFonts w:cs="Times New Roman"/>
-                <w:color w:val="000000"/>
-                <w:sz w:val="24"/>
-                <w:szCs w:val="24"/>
-              </w:rPr>
-              <w:fldChar w:fldCharType="end"/>
-            </w:r>
-          </w:p>
-        </w:tc>
-        <w:tc>
-          <w:tcPr>
-            <w:tcW w:w="992" w:type="dxa"/>
-          </w:tcPr>
-          <w:p>
-            <w:pPr>
-              <w:jc w:val="right"/>
-              <w:rPr>
-                <w:rFonts w:cs="Times New Roman"/>
-                <w:sz w:val="24"/>
-                <w:szCs w:val="24"/>
-              </w:rPr>
-            </w:pPr>
-            <w:r>
-              <w:rPr>
-                <w:rFonts w:cs="Times New Roman"/>
-                <w:color w:val="000000"/>
-                <w:sz w:val="24"/>
-                <w:szCs w:val="24"/>
-              </w:rPr>
-              <w:fldChar w:fldCharType="begin"/>
-            </w:r>
-            <w:r>
-              <w:rPr>
-                <w:rFonts w:cs="Times New Roman"/>
-                <w:color w:val="000000"/>
-                <w:sz w:val="24"/>
-                <w:szCs w:val="24"/>
-              </w:rPr>
-              <w:instrText xml:space="preserve"> MERGEFIELD  ${lq.IMBIM4()}  \* MERGEFORMAT </w:instrText>
-            </w:r>
-            <w:r>
-              <w:rPr>
-                <w:rFonts w:cs="Times New Roman"/>
-                <w:color w:val="000000"/>
-                <w:sz w:val="24"/>
-                <w:szCs w:val="24"/>
-              </w:rPr>
-              <w:fldChar w:fldCharType="separate"/>
-            </w:r>
-            <w:r>
-              <w:rPr>
-                <w:rFonts w:cs="Times New Roman"/>
-                <w:noProof/>
-                <w:color w:val="000000"/>
-                <w:sz w:val="24"/>
-                <w:szCs w:val="24"/>
-              </w:rPr>
-              <w:t>«${lq.IMBIM4()}»</w:t>
-            </w:r>
-            <w:r>
-              <w:rPr>
-                <w:rFonts w:cs="Times New Roman"/>
-                <w:color w:val="000000"/>
-                <w:sz w:val="24"/>
-                <w:szCs w:val="24"/>
-              </w:rPr>
-              <w:fldChar w:fldCharType="end"/>
-            </w:r>
-          </w:p>
-        </w:tc>
-        <w:tc>
-          <w:tcPr>
-            <w:tcW w:w="1638" w:type="dxa"/>
-          </w:tcPr>
-          <w:p>
-            <w:pPr>
-              <w:jc w:val="right"/>
-              <w:rPr>
-                <w:rFonts w:cs="Times New Roman"/>
-                <w:sz w:val="24"/>
-                <w:szCs w:val="24"/>
-              </w:rPr>
-            </w:pPr>
-            <w:r>
-              <w:rPr>
-                <w:rFonts w:cs="Times New Roman"/>
-                <w:color w:val="000000"/>
-                <w:sz w:val="24"/>
-                <w:szCs w:val="24"/>
-              </w:rPr>
-              <w:fldChar w:fldCharType="begin"/>
-            </w:r>
-            <w:r>
-              <w:rPr>
-                <w:rFonts w:cs="Times New Roman"/>
-                <w:color w:val="000000"/>
-                <w:sz w:val="24"/>
-                <w:szCs w:val="24"/>
-              </w:rPr>
-              <w:instrText xml:space="preserve"> MERGEFIELD  ${lq.IMDEUD()}  \* MERGEFORMAT </w:instrText>
-            </w:r>
-            <w:r>
-              <w:rPr>
-                <w:rFonts w:cs="Times New Roman"/>
-                <w:color w:val="000000"/>
-                <w:sz w:val="24"/>
-                <w:szCs w:val="24"/>
-              </w:rPr>
-              <w:fldChar w:fldCharType="separate"/>
-            </w:r>
-            <w:r>
-              <w:rPr>
-                <w:rFonts w:cs="Times New Roman"/>
-                <w:noProof/>
-                <w:color w:val="000000"/>
-                <w:sz w:val="24"/>
-                <w:szCs w:val="24"/>
+                <w:sz w:val="18"/>
+                <w:szCs w:val="18"/>
               </w:rPr>
               <w:t>«${lq.IMDEUD()}»</w:t>
             </w:r>
@@ -1850,8 +1810,8 @@
               <w:rPr>
                 <w:rFonts w:cs="Times New Roman"/>
                 <w:color w:val="000000"/>
-                <w:sz w:val="24"/>
-                <w:szCs w:val="24"/>
+                <w:sz w:val="18"/>
+                <w:szCs w:val="18"/>
               </w:rPr>
               <w:fldChar w:fldCharType="end"/>
             </w:r>
@@ -1864,7 +1824,7 @@
         </w:trPr>
         <w:tc>
           <w:tcPr>
-            <w:tcW w:w="5495" w:type="dxa"/>
+            <w:tcW w:w="6204" w:type="dxa"/>
             <w:gridSpan w:val="4"/>
           </w:tcPr>
           <w:p>
@@ -1872,16 +1832,12 @@
               <w:jc w:val="center"/>
               <w:rPr>
                 <w:rFonts w:cs="Times New Roman"/>
-                <w:sz w:val="24"/>
-                <w:szCs w:val="24"/>
-              </w:rPr>
-            </w:pPr>
-            <w:r>
-              <w:rPr>
-                <w:rFonts w:cs="Times New Roman"/>
-                <w:b/>
-                <w:sz w:val="24"/>
-                <w:szCs w:val="24"/>
+              </w:rPr>
+            </w:pPr>
+            <w:r>
+              <w:rPr>
+                <w:rFonts w:cs="Times New Roman"/>
+                <w:b/>
               </w:rPr>
               <w:t>TOTALES</w:t>
             </w:r>
@@ -1889,38 +1845,38 @@
         </w:tc>
         <w:tc>
           <w:tcPr>
-            <w:tcW w:w="1397" w:type="dxa"/>
+            <w:tcW w:w="1275" w:type="dxa"/>
           </w:tcPr>
           <w:p>
             <w:pPr>
               <w:jc w:val="right"/>
               <w:rPr>
                 <w:rFonts w:cs="Times New Roman"/>
-                <w:sz w:val="24"/>
-                <w:szCs w:val="24"/>
-              </w:rPr>
-            </w:pPr>
-            <w:r>
-              <w:rPr>
-                <w:rFonts w:cs="Times New Roman"/>
-                <w:sz w:val="24"/>
-                <w:szCs w:val="24"/>
+                <w:sz w:val="18"/>
+                <w:szCs w:val="18"/>
+              </w:rPr>
+            </w:pPr>
+            <w:r>
+              <w:rPr>
+                <w:rFonts w:cs="Times New Roman"/>
+                <w:sz w:val="18"/>
+                <w:szCs w:val="18"/>
               </w:rPr>
               <w:fldChar w:fldCharType="begin"/>
             </w:r>
             <w:r>
               <w:rPr>
                 <w:rFonts w:cs="Times New Roman"/>
-                <w:sz w:val="24"/>
-                <w:szCs w:val="24"/>
+                <w:sz w:val="18"/>
+                <w:szCs w:val="18"/>
               </w:rPr>
               <w:instrText xml:space="preserve"> MERGEFIELD  ${SUM_LQ04_IMCPRC}  \* MERGEFORMAT </w:instrText>
             </w:r>
             <w:r>
               <w:rPr>
                 <w:rFonts w:cs="Times New Roman"/>
-                <w:sz w:val="24"/>
-                <w:szCs w:val="24"/>
+                <w:sz w:val="18"/>
+                <w:szCs w:val="18"/>
               </w:rPr>
               <w:fldChar w:fldCharType="separate"/>
             </w:r>
@@ -1928,16 +1884,16 @@
               <w:rPr>
                 <w:rFonts w:cs="Times New Roman"/>
                 <w:noProof/>
-                <w:sz w:val="24"/>
-                <w:szCs w:val="24"/>
+                <w:sz w:val="18"/>
+                <w:szCs w:val="18"/>
               </w:rPr>
               <w:t>«${SUM_LQ04_IMCPRC}»</w:t>
             </w:r>
             <w:r>
               <w:rPr>
                 <w:rFonts w:cs="Times New Roman"/>
-                <w:sz w:val="24"/>
-                <w:szCs w:val="24"/>
+                <w:sz w:val="18"/>
+                <w:szCs w:val="18"/>
               </w:rPr>
               <w:fldChar w:fldCharType="end"/>
             </w:r>
@@ -1945,38 +1901,38 @@
         </w:tc>
         <w:tc>
           <w:tcPr>
-            <w:tcW w:w="1580" w:type="dxa"/>
+            <w:tcW w:w="1418" w:type="dxa"/>
           </w:tcPr>
           <w:p>
             <w:pPr>
               <w:jc w:val="right"/>
               <w:rPr>
                 <w:rFonts w:cs="Times New Roman"/>
-                <w:sz w:val="24"/>
-                <w:szCs w:val="24"/>
-              </w:rPr>
-            </w:pPr>
-            <w:r>
-              <w:rPr>
-                <w:rFonts w:cs="Times New Roman"/>
-                <w:sz w:val="24"/>
-                <w:szCs w:val="24"/>
+                <w:sz w:val="18"/>
+                <w:szCs w:val="18"/>
+              </w:rPr>
+            </w:pPr>
+            <w:r>
+              <w:rPr>
+                <w:rFonts w:cs="Times New Roman"/>
+                <w:sz w:val="18"/>
+                <w:szCs w:val="18"/>
               </w:rPr>
               <w:fldChar w:fldCharType="begin"/>
             </w:r>
             <w:r>
               <w:rPr>
                 <w:rFonts w:cs="Times New Roman"/>
-                <w:sz w:val="24"/>
-                <w:szCs w:val="24"/>
+                <w:sz w:val="18"/>
+                <w:szCs w:val="18"/>
               </w:rPr>
               <w:instrText xml:space="preserve"> MERGEFIELD  ${SUM_LQ04_IMPRTV}  \* MERGEFORMAT </w:instrText>
             </w:r>
             <w:r>
               <w:rPr>
                 <w:rFonts w:cs="Times New Roman"/>
-                <w:sz w:val="24"/>
-                <w:szCs w:val="24"/>
+                <w:sz w:val="18"/>
+                <w:szCs w:val="18"/>
               </w:rPr>
               <w:fldChar w:fldCharType="separate"/>
             </w:r>
@@ -1984,16 +1940,16 @@
               <w:rPr>
                 <w:rFonts w:cs="Times New Roman"/>
                 <w:noProof/>
-                <w:sz w:val="24"/>
-                <w:szCs w:val="24"/>
+                <w:sz w:val="18"/>
+                <w:szCs w:val="18"/>
               </w:rPr>
               <w:t>«${SUM_LQ04_IMPRTV}»</w:t>
             </w:r>
             <w:r>
               <w:rPr>
                 <w:rFonts w:cs="Times New Roman"/>
-                <w:sz w:val="24"/>
-                <w:szCs w:val="24"/>
+                <w:sz w:val="18"/>
+                <w:szCs w:val="18"/>
               </w:rPr>
               <w:fldChar w:fldCharType="end"/>
             </w:r>
@@ -2001,38 +1957,38 @@
         </w:tc>
         <w:tc>
           <w:tcPr>
-            <w:tcW w:w="1842" w:type="dxa"/>
+            <w:tcW w:w="1701" w:type="dxa"/>
           </w:tcPr>
           <w:p>
             <w:pPr>
               <w:jc w:val="right"/>
               <w:rPr>
                 <w:rFonts w:cs="Times New Roman"/>
-                <w:sz w:val="24"/>
-                <w:szCs w:val="24"/>
-              </w:rPr>
-            </w:pPr>
-            <w:r>
-              <w:rPr>
-                <w:rFonts w:cs="Times New Roman"/>
-                <w:sz w:val="24"/>
-                <w:szCs w:val="24"/>
+                <w:sz w:val="18"/>
+                <w:szCs w:val="18"/>
+              </w:rPr>
+            </w:pPr>
+            <w:r>
+              <w:rPr>
+                <w:rFonts w:cs="Times New Roman"/>
+                <w:sz w:val="18"/>
+                <w:szCs w:val="18"/>
               </w:rPr>
               <w:fldChar w:fldCharType="begin"/>
             </w:r>
             <w:r>
               <w:rPr>
                 <w:rFonts w:cs="Times New Roman"/>
-                <w:sz w:val="24"/>
-                <w:szCs w:val="24"/>
+                <w:sz w:val="18"/>
+                <w:szCs w:val="18"/>
               </w:rPr>
               <w:instrText xml:space="preserve"> MERGEFIELD  ${SUM_LQ04_IMCGTA}  \* MERGEFORMAT </w:instrText>
             </w:r>
             <w:r>
               <w:rPr>
                 <w:rFonts w:cs="Times New Roman"/>
-                <w:sz w:val="24"/>
-                <w:szCs w:val="24"/>
+                <w:sz w:val="18"/>
+                <w:szCs w:val="18"/>
               </w:rPr>
               <w:fldChar w:fldCharType="separate"/>
             </w:r>
@@ -2040,16 +1996,16 @@
               <w:rPr>
                 <w:rFonts w:cs="Times New Roman"/>
                 <w:noProof/>
-                <w:sz w:val="24"/>
-                <w:szCs w:val="24"/>
+                <w:sz w:val="18"/>
+                <w:szCs w:val="18"/>
               </w:rPr>
               <w:t>«${SUM_LQ04_IMCGTA}»</w:t>
             </w:r>
             <w:r>
               <w:rPr>
                 <w:rFonts w:cs="Times New Roman"/>
-                <w:sz w:val="24"/>
-                <w:szCs w:val="24"/>
+                <w:sz w:val="18"/>
+                <w:szCs w:val="18"/>
               </w:rPr>
               <w:fldChar w:fldCharType="end"/>
             </w:r>
@@ -2064,31 +2020,31 @@
               <w:jc w:val="right"/>
               <w:rPr>
                 <w:rFonts w:cs="Times New Roman"/>
-                <w:sz w:val="24"/>
-                <w:szCs w:val="24"/>
-              </w:rPr>
-            </w:pPr>
-            <w:r>
-              <w:rPr>
-                <w:rFonts w:cs="Times New Roman"/>
-                <w:sz w:val="24"/>
-                <w:szCs w:val="24"/>
+                <w:sz w:val="18"/>
+                <w:szCs w:val="18"/>
+              </w:rPr>
+            </w:pPr>
+            <w:r>
+              <w:rPr>
+                <w:rFonts w:cs="Times New Roman"/>
+                <w:sz w:val="18"/>
+                <w:szCs w:val="18"/>
               </w:rPr>
               <w:fldChar w:fldCharType="begin"/>
             </w:r>
             <w:r>
               <w:rPr>
                 <w:rFonts w:cs="Times New Roman"/>
-                <w:sz w:val="24"/>
-                <w:szCs w:val="24"/>
+                <w:sz w:val="18"/>
+                <w:szCs w:val="18"/>
               </w:rPr>
               <w:instrText xml:space="preserve"> MERGEFIELD  ${SUM_LQ04_IMINDR}  \* MERGEFORMAT </w:instrText>
             </w:r>
             <w:r>
               <w:rPr>
                 <w:rFonts w:cs="Times New Roman"/>
-                <w:sz w:val="24"/>
-                <w:szCs w:val="24"/>
+                <w:sz w:val="18"/>
+                <w:szCs w:val="18"/>
               </w:rPr>
               <w:fldChar w:fldCharType="separate"/>
             </w:r>
@@ -2096,16 +2052,16 @@
               <w:rPr>
                 <w:rFonts w:cs="Times New Roman"/>
                 <w:noProof/>
-                <w:sz w:val="24"/>
-                <w:szCs w:val="24"/>
+                <w:sz w:val="18"/>
+                <w:szCs w:val="18"/>
               </w:rPr>
               <w:t>«${SUM_LQ04_IMINDR}»</w:t>
             </w:r>
             <w:r>
               <w:rPr>
                 <w:rFonts w:cs="Times New Roman"/>
-                <w:sz w:val="24"/>
-                <w:szCs w:val="24"/>
+                <w:sz w:val="18"/>
+                <w:szCs w:val="18"/>
               </w:rPr>
               <w:fldChar w:fldCharType="end"/>
             </w:r>
@@ -2113,38 +2069,38 @@
         </w:tc>
         <w:tc>
           <w:tcPr>
-            <w:tcW w:w="992" w:type="dxa"/>
+            <w:tcW w:w="708" w:type="dxa"/>
           </w:tcPr>
           <w:p>
             <w:pPr>
               <w:jc w:val="right"/>
               <w:rPr>
                 <w:rFonts w:cs="Times New Roman"/>
-                <w:sz w:val="24"/>
-                <w:szCs w:val="24"/>
-              </w:rPr>
-            </w:pPr>
-            <w:r>
-              <w:rPr>
-                <w:rFonts w:cs="Times New Roman"/>
-                <w:sz w:val="24"/>
-                <w:szCs w:val="24"/>
+                <w:sz w:val="18"/>
+                <w:szCs w:val="18"/>
+              </w:rPr>
+            </w:pPr>
+            <w:r>
+              <w:rPr>
+                <w:rFonts w:cs="Times New Roman"/>
+                <w:sz w:val="18"/>
+                <w:szCs w:val="18"/>
               </w:rPr>
               <w:fldChar w:fldCharType="begin"/>
             </w:r>
             <w:r>
               <w:rPr>
                 <w:rFonts w:cs="Times New Roman"/>
-                <w:sz w:val="24"/>
-                <w:szCs w:val="24"/>
+                <w:sz w:val="18"/>
+                <w:szCs w:val="18"/>
               </w:rPr>
               <w:instrText xml:space="preserve"> MERGEFIELD  ${SUM_LQ04_IMBIM4}  \* MERGEFORMAT </w:instrText>
             </w:r>
             <w:r>
               <w:rPr>
                 <w:rFonts w:cs="Times New Roman"/>
-                <w:sz w:val="24"/>
-                <w:szCs w:val="24"/>
+                <w:sz w:val="18"/>
+                <w:szCs w:val="18"/>
               </w:rPr>
               <w:fldChar w:fldCharType="separate"/>
             </w:r>
@@ -2152,16 +2108,16 @@
               <w:rPr>
                 <w:rFonts w:cs="Times New Roman"/>
                 <w:noProof/>
-                <w:sz w:val="24"/>
-                <w:szCs w:val="24"/>
+                <w:sz w:val="18"/>
+                <w:szCs w:val="18"/>
               </w:rPr>
               <w:t>«${SUM_LQ04_IMBIM4}»</w:t>
             </w:r>
             <w:r>
               <w:rPr>
                 <w:rFonts w:cs="Times New Roman"/>
-                <w:sz w:val="24"/>
-                <w:szCs w:val="24"/>
+                <w:sz w:val="18"/>
+                <w:szCs w:val="18"/>
               </w:rPr>
               <w:fldChar w:fldCharType="end"/>
             </w:r>
@@ -2176,31 +2132,31 @@
               <w:jc w:val="right"/>
               <w:rPr>
                 <w:rFonts w:cs="Times New Roman"/>
-                <w:sz w:val="24"/>
-                <w:szCs w:val="24"/>
-              </w:rPr>
-            </w:pPr>
-            <w:r>
-              <w:rPr>
-                <w:rFonts w:cs="Times New Roman"/>
-                <w:sz w:val="24"/>
-                <w:szCs w:val="24"/>
+                <w:sz w:val="18"/>
+                <w:szCs w:val="18"/>
+              </w:rPr>
+            </w:pPr>
+            <w:r>
+              <w:rPr>
+                <w:rFonts w:cs="Times New Roman"/>
+                <w:sz w:val="18"/>
+                <w:szCs w:val="18"/>
               </w:rPr>
               <w:fldChar w:fldCharType="begin"/>
             </w:r>
             <w:r>
               <w:rPr>
                 <w:rFonts w:cs="Times New Roman"/>
-                <w:sz w:val="24"/>
-                <w:szCs w:val="24"/>
+                <w:sz w:val="18"/>
+                <w:szCs w:val="18"/>
               </w:rPr>
               <w:instrText xml:space="preserve"> MERGEFIELD  ${SUM_LQ04_IMDEUD}  \* MERGEFORMAT </w:instrText>
             </w:r>
             <w:r>
               <w:rPr>
                 <w:rFonts w:cs="Times New Roman"/>
-                <w:sz w:val="24"/>
-                <w:szCs w:val="24"/>
+                <w:sz w:val="18"/>
+                <w:szCs w:val="18"/>
               </w:rPr>
               <w:fldChar w:fldCharType="separate"/>
             </w:r>
@@ -2208,16 +2164,16 @@
               <w:rPr>
                 <w:rFonts w:cs="Times New Roman"/>
                 <w:noProof/>
-                <w:sz w:val="24"/>
-                <w:szCs w:val="24"/>
+                <w:sz w:val="18"/>
+                <w:szCs w:val="18"/>
               </w:rPr>
               <w:t>«${SUM_LQ04_IMDEUD}»</w:t>
             </w:r>
             <w:r>
               <w:rPr>
                 <w:rFonts w:cs="Times New Roman"/>
-                <w:sz w:val="24"/>
-                <w:szCs w:val="24"/>
+                <w:sz w:val="18"/>
+                <w:szCs w:val="18"/>
               </w:rPr>
               <w:fldChar w:fldCharType="end"/>
             </w:r>
@@ -3379,7 +3335,7 @@
                 <w:sz w:val="24"/>
                 <w:szCs w:val="24"/>
               </w:rPr>
-              <w:instrText xml:space="preserve"> MERGEFIELD  ${LQ03.FEFOEZ()}  \* MERGEFORMAT </w:instrText>
+              <w:instrText xml:space="preserve"> MERGEFIELD  ${LQ03.FEVACM()}  \* MERGEFORMAT </w:instrText>
             </w:r>
             <w:r>
               <w:rPr>
@@ -3396,7 +3352,7 @@
                 <w:sz w:val="24"/>
                 <w:szCs w:val="24"/>
               </w:rPr>
-              <w:t>«${LQ03.FEFOEZ()}»</w:t>
+              <w:t>«${LQ03.FEVACM()}»</w:t>
             </w:r>
             <w:r>
               <w:rPr>
@@ -5524,7 +5480,7 @@
 </file>
 
 <file path=customXml/itemProps1.xml><?xml version="1.0" encoding="utf-8"?>
-<ds:datastoreItem xmlns:ds="http://schemas.openxmlformats.org/officeDocument/2006/customXml" ds:itemID="{7F534076-4390-4431-8A0E-8325E6B03703}">
+<ds:datastoreItem xmlns:ds="http://schemas.openxmlformats.org/officeDocument/2006/customXml" ds:itemID="{43EE3852-D33F-45EA-BB15-B29FC9326093}">
   <ds:schemaRefs>
     <ds:schemaRef ds:uri="http://schemas.openxmlformats.org/officeDocument/2006/bibliography"/>
   </ds:schemaRefs>

</xml_diff>

<commit_message>
[BKREC-2342] Cambios en la plantilla de Avales
Former-commit-id: 8b2a5b797ff43457d58d9bdec10571d772f89ef9
</commit_message>
<xml_diff>
--- a/recovery-precontencioso-plugin/src/main/resources/plantillasLiquidaciones/AVAL.docx
+++ b/recovery-precontencioso-plugin/src/main/resources/plantillasLiquidaciones/AVAL.docx
@@ -591,48 +591,10 @@
             <w:r>
               <w:rPr>
                 <w:rFonts w:cs="Times New Roman"/>
-                <w:color w:val="000000"/>
-                <w:sz w:val="24"/>
-                <w:szCs w:val="24"/>
-              </w:rPr>
-              <w:fldChar w:fldCharType="begin"/>
-            </w:r>
-            <w:r>
-              <w:rPr>
-                <w:rFonts w:cs="Times New Roman"/>
-                <w:color w:val="000000"/>
-                <w:sz w:val="24"/>
-                <w:szCs w:val="24"/>
-              </w:rPr>
-              <w:instrText xml:space="preserve"> MERGEFIELD  ${INI_LQ07_CDINTS}  \* MERGEFORMAT </w:instrText>
-            </w:r>
-            <w:r>
-              <w:rPr>
-                <w:rFonts w:cs="Times New Roman"/>
-                <w:color w:val="000000"/>
-                <w:sz w:val="24"/>
-                <w:szCs w:val="24"/>
-              </w:rPr>
-              <w:fldChar w:fldCharType="separate"/>
-            </w:r>
-            <w:r>
-              <w:rPr>
-                <w:rFonts w:cs="Times New Roman"/>
-                <w:noProof/>
-                <w:color w:val="000000"/>
-                <w:sz w:val="24"/>
-                <w:szCs w:val="24"/>
-              </w:rPr>
-              <w:t>«${INI_LQ07_CDINTS}»</w:t>
-            </w:r>
-            <w:r>
-              <w:rPr>
-                <w:rFonts w:cs="Times New Roman"/>
-                <w:color w:val="000000"/>
-                <w:sz w:val="24"/>
-                <w:szCs w:val="24"/>
-              </w:rPr>
-              <w:fldChar w:fldCharType="end"/>
+                <w:sz w:val="24"/>
+                <w:szCs w:val="24"/>
+              </w:rPr>
+              <w:t>0</w:t>
             </w:r>
           </w:p>
         </w:tc>
@@ -1101,8 +1063,6 @@
             </w:r>
           </w:p>
         </w:tc>
-        <w:bookmarkStart w:id="0" w:name="_GoBack"/>
-        <w:bookmarkEnd w:id="0"/>
       </w:tr>
       <w:tr>
         <w:trPr>
@@ -3951,7 +3911,17 @@
                 <w:sz w:val="24"/>
                 <w:szCs w:val="24"/>
               </w:rPr>
-              <w:t xml:space="preserve"> la liquidación en la forma pactada en la cláusula 10, y concordantes de la póliza de AVAL Nº </w:t>
+              <w:t xml:space="preserve"> la liquidación en la forma pactada</w:t>
+            </w:r>
+            <w:bookmarkStart w:id="1" w:name="_GoBack"/>
+            <w:bookmarkEnd w:id="1"/>
+            <w:r>
+              <w:rPr>
+                <w:rFonts w:cs="Times New Roman"/>
+                <w:sz w:val="24"/>
+                <w:szCs w:val="24"/>
+              </w:rPr>
+              <w:t xml:space="preserve">, y concordantes de la póliza de AVAL Nº </w:t>
             </w:r>
             <w:r>
               <w:rPr>
@@ -4545,7 +4515,7 @@
       <w:pStyle w:val="Encabezado"/>
       <w:jc w:val="right"/>
     </w:pPr>
-    <w:bookmarkStart w:id="1" w:name="logo"/>
+    <w:bookmarkStart w:id="0" w:name="logo"/>
     <w:r>
       <w:rPr>
         <w:noProof/>
@@ -4593,7 +4563,7 @@
         </wp:inline>
       </w:drawing>
     </w:r>
-    <w:bookmarkEnd w:id="1"/>
+    <w:bookmarkEnd w:id="0"/>
   </w:p>
   <w:p>
     <w:pPr>
@@ -4806,7 +4776,6 @@
       <w:spacing w:after="0" w:line="240" w:lineRule="auto"/>
     </w:pPr>
     <w:tblPr>
-      <w:tblInd w:w="0" w:type="dxa"/>
       <w:tblBorders>
         <w:top w:val="single" w:sz="4" w:space="0" w:color="auto"/>
         <w:left w:val="single" w:sz="4" w:space="0" w:color="auto"/>
@@ -4815,12 +4784,6 @@
         <w:insideH w:val="single" w:sz="4" w:space="0" w:color="auto"/>
         <w:insideV w:val="single" w:sz="4" w:space="0" w:color="auto"/>
       </w:tblBorders>
-      <w:tblCellMar>
-        <w:top w:w="0" w:type="dxa"/>
-        <w:left w:w="108" w:type="dxa"/>
-        <w:bottom w:w="0" w:type="dxa"/>
-        <w:right w:w="108" w:type="dxa"/>
-      </w:tblCellMar>
     </w:tblPr>
   </w:style>
   <w:style w:type="paragraph" w:styleId="Encabezado">
@@ -5096,7 +5059,6 @@
       <w:spacing w:after="0" w:line="240" w:lineRule="auto"/>
     </w:pPr>
     <w:tblPr>
-      <w:tblInd w:w="0" w:type="dxa"/>
       <w:tblBorders>
         <w:top w:val="single" w:sz="4" w:space="0" w:color="auto"/>
         <w:left w:val="single" w:sz="4" w:space="0" w:color="auto"/>
@@ -5105,12 +5067,6 @@
         <w:insideH w:val="single" w:sz="4" w:space="0" w:color="auto"/>
         <w:insideV w:val="single" w:sz="4" w:space="0" w:color="auto"/>
       </w:tblBorders>
-      <w:tblCellMar>
-        <w:top w:w="0" w:type="dxa"/>
-        <w:left w:w="108" w:type="dxa"/>
-        <w:bottom w:w="0" w:type="dxa"/>
-        <w:right w:w="108" w:type="dxa"/>
-      </w:tblCellMar>
     </w:tblPr>
   </w:style>
   <w:style w:type="paragraph" w:styleId="Encabezado">
@@ -5480,7 +5436,7 @@
 </file>
 
 <file path=customXml/itemProps1.xml><?xml version="1.0" encoding="utf-8"?>
-<ds:datastoreItem xmlns:ds="http://schemas.openxmlformats.org/officeDocument/2006/customXml" ds:itemID="{43EE3852-D33F-45EA-BB15-B29FC9326093}">
+<ds:datastoreItem xmlns:ds="http://schemas.openxmlformats.org/officeDocument/2006/customXml" ds:itemID="{E447E8F0-4489-4B13-B184-CDED9A02C378}">
   <ds:schemaRefs>
     <ds:schemaRef ds:uri="http://schemas.openxmlformats.org/officeDocument/2006/bibliography"/>
   </ds:schemaRefs>

</xml_diff>